<commit_message>
Neural population simulations started
</commit_message>
<xml_diff>
--- a/abstract.docx
+++ b/abstract.docx
@@ -70,7 +70,13 @@
         <w:t xml:space="preserve"> natural vision </w:t>
       </w:r>
       <w:r>
-        <w:t>involves the presentation of many stimuli that</w:t>
+        <w:t xml:space="preserve">involves the presentation of many </w:t>
+      </w:r>
+      <w:r>
+        <w:t xml:space="preserve">such </w:t>
+      </w:r>
+      <w:r>
+        <w:t>stimuli that</w:t>
       </w:r>
       <w:r>
         <w:t xml:space="preserve"> must be simultaneously represented. </w:t>
@@ -79,19 +85,53 @@
         <w:t xml:space="preserve">Caruso et al. found </w:t>
       </w:r>
       <w:r>
-        <w:t xml:space="preserve">that neurons in inferior colliculus and the macaque face patch multiplex by stochastically switching between representations of each of two simultaneously presented stimuli (auditory or visual). Caruso et al. propose two </w:t>
-      </w:r>
-      <w:r>
-        <w:t xml:space="preserve">possible circuits that could decode </w:t>
-      </w:r>
-      <w:r>
-        <w:t>these multiplexed signals to produce separable information about the two stimuli being presented. I plan to simulate at least one of these models</w:t>
-      </w:r>
-      <w:r>
-        <w:t xml:space="preserve"> to determine the set of parameters that </w:t>
-      </w:r>
-      <w:r>
-        <w:t>make this possible and to extend this model to simulate populations of neurons that can represent complex stimuli like faces.</w:t>
+        <w:t xml:space="preserve">that neurons in inferior colliculus and the macaque face patch multiplex by stochastically switching between representations of each of two simultaneously presented stimuli (auditory or visual). </w:t>
+      </w:r>
+      <w:r>
+        <w:t xml:space="preserve">The implications of this temporal multiplexing on the interpretability of population codes in visual cortex is not </w:t>
+      </w:r>
+      <w:r>
+        <w:t>understood</w:t>
+      </w:r>
+      <w:r>
+        <w:t xml:space="preserve">. I plan to simulate the </w:t>
+      </w:r>
+      <w:r>
+        <w:t xml:space="preserve">responses of a population of neurons to the presentation of two </w:t>
+      </w:r>
+      <w:r>
+        <w:t xml:space="preserve">separate </w:t>
+      </w:r>
+      <w:r>
+        <w:t>stimuli and then to simulate this temporal multiplexing signal</w:t>
+      </w:r>
+      <w:r>
+        <w:t xml:space="preserve"> using the </w:t>
+      </w:r>
+      <w:proofErr w:type="spellStart"/>
+      <w:r>
+        <w:t>poisson</w:t>
+      </w:r>
+      <w:proofErr w:type="spellEnd"/>
+      <w:r>
+        <w:t xml:space="preserve"> models tested in Caruso </w:t>
+      </w:r>
+      <w:proofErr w:type="gramStart"/>
+      <w:r>
+        <w:t>et al.</w:t>
+      </w:r>
+      <w:r>
+        <w:t>.</w:t>
+      </w:r>
+      <w:proofErr w:type="gramEnd"/>
+      <w:r>
+        <w:t xml:space="preserve"> </w:t>
+      </w:r>
+      <w:r>
+        <w:t xml:space="preserve">Using this simulated population, I plan to use linear decoders to explore whether and how often </w:t>
+      </w:r>
+      <w:r>
+        <w:t>one or the other stimulus is easily decoded from the multiplexed population response. If possible, I will also try to incorporate the findings of Jun et al. that there are systematic changes in the structure of the noise correlations across V1 and V4 depending on the tuning of pairs of neurons.</w:t>
       </w:r>
     </w:p>
     <w:p>
@@ -113,71 +153,14 @@
       <w:r>
         <w:t>: Jennifer Groh</w:t>
       </w:r>
+      <w:r>
+        <w:t>, Marlene Cohen</w:t>
+      </w:r>
     </w:p>
     <w:p>
       <w:pPr>
         <w:jc w:val="both"/>
       </w:pPr>
-    </w:p>
-    <w:p>
-      <w:pPr>
-        <w:jc w:val="both"/>
-      </w:pPr>
-      <w:r>
-        <w:t xml:space="preserve">Plan: </w:t>
-      </w:r>
-    </w:p>
-    <w:p>
-      <w:pPr>
-        <w:pStyle w:val="ListParagraph"/>
-        <w:numPr>
-          <w:ilvl w:val="0"/>
-          <w:numId w:val="1"/>
-        </w:numPr>
-        <w:jc w:val="both"/>
-      </w:pPr>
-      <w:r>
-        <w:t>Do it for a single neuron—this could be applicable more broadly</w:t>
-      </w:r>
-    </w:p>
-    <w:p>
-      <w:pPr>
-        <w:pStyle w:val="ListParagraph"/>
-        <w:numPr>
-          <w:ilvl w:val="1"/>
-          <w:numId w:val="1"/>
-        </w:numPr>
-        <w:jc w:val="both"/>
-      </w:pPr>
-      <w:r>
-        <w:t>Tweak parameters and see what happens</w:t>
-      </w:r>
-    </w:p>
-    <w:p>
-      <w:pPr>
-        <w:pStyle w:val="ListParagraph"/>
-        <w:numPr>
-          <w:ilvl w:val="0"/>
-          <w:numId w:val="1"/>
-        </w:numPr>
-        <w:jc w:val="both"/>
-      </w:pPr>
-      <w:r>
-        <w:t xml:space="preserve">Now simulate several neurons and look at population codes – like attractor states? </w:t>
-      </w:r>
-    </w:p>
-    <w:p>
-      <w:pPr>
-        <w:pStyle w:val="ListParagraph"/>
-        <w:numPr>
-          <w:ilvl w:val="1"/>
-          <w:numId w:val="1"/>
-        </w:numPr>
-        <w:jc w:val="both"/>
-      </w:pPr>
-      <w:r>
-        <w:t>Start with all neurons switching at the same time to preserve population code, maybe see what the geometry looks like if you switch them at different times later</w:t>
-      </w:r>
     </w:p>
     <w:sectPr>
       <w:pgSz w:w="12240" w:h="15840"/>

</xml_diff>